<commit_message>
bab 5 and other minor fix
</commit_message>
<xml_diff>
--- a/Yudisium/Buku FIX/11 BAB I - Latar Belakang.docx
+++ b/Yudisium/Buku FIX/11 BAB I - Latar Belakang.docx
@@ -3428,22 +3428,7 @@
           <w:right w:val="nil"/>
           <w:between w:val="nil"/>
         </w:pBdr>
-        <w:ind w:left="425" w:firstLine="0"/>
-        <w:rPr>
-          <w:color w:val="000000"/>
-        </w:rPr>
-      </w:pPr>
-    </w:p>
-    <w:p>
-      <w:pPr>
-        <w:pBdr>
-          <w:top w:val="nil"/>
-          <w:left w:val="nil"/>
-          <w:bottom w:val="nil"/>
-          <w:right w:val="nil"/>
-          <w:between w:val="nil"/>
-        </w:pBdr>
-        <w:ind w:left="425" w:firstLine="0"/>
+        <w:ind w:firstLine="0"/>
         <w:rPr>
           <w:color w:val="000000"/>
         </w:rPr>
@@ -3586,6 +3571,7 @@
         <w:t>Berikut penjelasan lebih rinci untuk masing-masing tahapan metode waterfall:</w:t>
       </w:r>
     </w:p>
+    <w:p/>
     <w:p>
       <w:pPr>
         <w:numPr>

</xml_diff>